<commit_message>
edited 1 page resume a bit
</commit_message>
<xml_diff>
--- a/CS 1 page Resume.docx
+++ b/CS 1 page Resume.docx
@@ -73,7 +73,13 @@
         <w:t>.com/in/rlmiller15</w:t>
       </w:r>
     </w:p>
-    <w:p/>
+    <w:p>
+      <w:pPr>
+        <w:rPr>
+          <w:sz w:val="13"/>
+        </w:rPr>
+      </w:pPr>
+    </w:p>
     <w:p>
       <w:pPr>
         <w:pStyle w:val="Heading1"/>
@@ -144,9 +150,6 @@
         <w:t>MatLab</w:t>
       </w:r>
       <w:proofErr w:type="spellEnd"/>
-      <w:r>
-        <w:t>,</w:t>
-      </w:r>
     </w:p>
     <w:p>
       <w:pPr>
@@ -248,9 +251,6 @@
         <w:lastRenderedPageBreak/>
         <w:t>Data Structures</w:t>
       </w:r>
-      <w:r>
-        <w:t xml:space="preserve"> </w:t>
-      </w:r>
     </w:p>
     <w:p>
       <w:pPr>
@@ -616,76 +616,39 @@
       </w:r>
     </w:p>
     <w:p>
-      <w:pPr>
-        <w:pStyle w:val="Heading2"/>
-      </w:pPr>
-      <w:r>
-        <w:t xml:space="preserve">Davis </w:t>
-      </w:r>
-      <w:r>
-        <w:t>Computer</w:t>
-      </w:r>
-      <w:r>
-        <w:t xml:space="preserve"> Science Club</w:t>
-      </w:r>
-    </w:p>
-    <w:p>
       <w:r>
         <w:t>’14-15</w:t>
       </w:r>
       <w:r>
         <w:tab/>
+      </w:r>
+      <w:r>
+        <w:t xml:space="preserve">Davis Computer Science </w:t>
+      </w:r>
+      <w:r>
         <w:t>Club Officer – Pragmatic Programming Committee Chair</w:t>
       </w:r>
     </w:p>
     <w:p>
       <w:pPr>
         <w:pStyle w:val="NoteLevel2"/>
-      </w:pPr>
-      <w:r>
-        <w:t>Led Tutorials</w:t>
-      </w:r>
-    </w:p>
-    <w:p>
-      <w:pPr>
-        <w:pStyle w:val="NoteLevel3"/>
-      </w:pPr>
-      <w:r>
-        <w:t>GDB debugging</w:t>
-      </w:r>
-      <w:r>
-        <w:t xml:space="preserve"> – 3 Workshops – </w:t>
-      </w:r>
-      <w:r>
-        <w:t>~</w:t>
-      </w:r>
-      <w:r>
-        <w:t>75</w:t>
-      </w:r>
-      <w:r>
-        <w:t xml:space="preserve"> people</w:t>
-      </w:r>
-    </w:p>
-    <w:p>
-      <w:pPr>
-        <w:pStyle w:val="NoteLevel3"/>
         <w:rPr>
           <w:sz w:val="14"/>
         </w:rPr>
       </w:pPr>
+      <w:r>
+        <w:t>Led Tutorials</w:t>
+      </w:r>
+      <w:r>
+        <w:t xml:space="preserve"> in GDB debugging and </w:t>
+      </w:r>
       <w:proofErr w:type="spellStart"/>
       <w:r>
         <w:t>Git</w:t>
       </w:r>
       <w:proofErr w:type="spellEnd"/>
       <w:r>
-        <w:t xml:space="preserve"> Workshop – </w:t>
-      </w:r>
-      <w:r>
-        <w:t>~</w:t>
-      </w:r>
-      <w:r>
-        <w:t>15 people</w:t>
+        <w:t xml:space="preserve"> – 4 workshops, total ~100 people</w:t>
       </w:r>
     </w:p>
     <w:p>
@@ -723,6 +686,11 @@
       </w:r>
       <w:r>
         <w:tab/>
+      </w:r>
+      <w:r>
+        <w:t xml:space="preserve">CS Club </w:t>
+      </w:r>
+      <w:r>
         <w:t>Tutor</w:t>
       </w:r>
     </w:p>
@@ -731,7 +699,19 @@
         <w:pStyle w:val="NoteLevel2"/>
       </w:pPr>
       <w:r>
-        <w:t xml:space="preserve">Tutored for </w:t>
+        <w:t>Tutored</w:t>
+      </w:r>
+      <w:r>
+        <w:t xml:space="preserve"> and </w:t>
+      </w:r>
+      <w:r>
+        <w:t>helped lead</w:t>
+      </w:r>
+      <w:r>
+        <w:t xml:space="preserve"> review sessions</w:t>
+      </w:r>
+      <w:r>
+        <w:t xml:space="preserve"> for </w:t>
       </w:r>
       <w:r>
         <w:t xml:space="preserve">3 CS courses a few </w:t>
@@ -750,38 +730,12 @@
         <w:pStyle w:val="NoteLevel2"/>
       </w:pPr>
       <w:r>
-        <w:t>Helped lead review sessio</w:t>
-      </w:r>
-      <w:r>
-        <w:t>ns for midterms and finals for audiences of</w:t>
-      </w:r>
-      <w:r>
-        <w:t xml:space="preserve"> 50+ students</w:t>
-      </w:r>
-    </w:p>
-    <w:p>
-      <w:pPr>
-        <w:pStyle w:val="NoteLevel2"/>
-      </w:pPr>
-      <w:r>
         <w:t>Helped CS Club committee tutors with how to best help people learn</w:t>
       </w:r>
     </w:p>
     <w:p>
-      <w:pPr>
-        <w:pStyle w:val="Heading2"/>
-      </w:pPr>
-      <w:r>
-        <w:lastRenderedPageBreak/>
-        <w:t>Before College</w:t>
-      </w:r>
-    </w:p>
-    <w:p>
-      <w:r>
-        <w:t>‘</w:t>
-      </w:r>
-      <w:r>
-        <w:t>05-11</w:t>
+      <w:r>
+        <w:t>‘05-11</w:t>
       </w:r>
       <w:r>
         <w:tab/>
@@ -794,51 +748,8 @@
       <w:r>
         <w:t>, Troop 764</w:t>
       </w:r>
-    </w:p>
-    <w:p>
-      <w:pPr>
-        <w:pStyle w:val="NoteLevel2"/>
-      </w:pPr>
-      <w:r>
-        <w:t>Eagle Scout</w:t>
-      </w:r>
-    </w:p>
-    <w:p>
-      <w:pPr>
-        <w:pStyle w:val="NoteLevel2"/>
-      </w:pPr>
-      <w:r>
-        <w:t>Leadership &amp; Outdoor experience</w:t>
-      </w:r>
-    </w:p>
-    <w:p>
-      <w:r>
-        <w:t>‘</w:t>
-      </w:r>
-      <w:r>
-        <w:t>11-12</w:t>
-      </w:r>
-      <w:r>
-        <w:tab/>
-      </w:r>
-      <w:r>
-        <w:t>Taught elementary school kids how to use an abacus</w:t>
-      </w:r>
-    </w:p>
-    <w:p>
-      <w:pPr>
-        <w:pStyle w:val="NoteLevel2"/>
-      </w:pPr>
-      <w:r>
-        <w:t xml:space="preserve">2nd~5th graders, 1 </w:t>
-      </w:r>
-      <w:proofErr w:type="spellStart"/>
-      <w:r>
-        <w:t>hr</w:t>
-      </w:r>
-      <w:proofErr w:type="spellEnd"/>
-      <w:r>
-        <w:t>/week</w:t>
+      <w:r>
+        <w:t xml:space="preserve"> – Eagle Scout rank</w:t>
       </w:r>
     </w:p>
     <w:sectPr>
@@ -2948,14 +2859,14 @@
   <w:style w:type="paragraph" w:default="1" w:styleId="Normal">
     <w:name w:val="Normal"/>
     <w:qFormat/>
-    <w:rsid w:val="008E4B2F"/>
+    <w:rsid w:val="0078305E"/>
     <w:pPr>
       <w:spacing w:after="0"/>
     </w:pPr>
     <w:rPr>
       <w:rFonts w:ascii="Times New Roman" w:hAnsi="Times New Roman" w:cs="Times New Roman"/>
       <w:color w:val="000000" w:themeColor="text1"/>
-      <w:sz w:val="20"/>
+      <w:sz w:val="21"/>
     </w:rPr>
   </w:style>
   <w:style w:type="paragraph" w:styleId="Heading1">
@@ -3725,14 +3636,14 @@
     <w:name w:val="Note Level 2"/>
     <w:basedOn w:val="ListParagraph"/>
     <w:uiPriority w:val="99"/>
-    <w:rsid w:val="008E4B2F"/>
+    <w:rsid w:val="0078305E"/>
     <w:pPr>
       <w:numPr>
         <w:numId w:val="21"/>
       </w:numPr>
     </w:pPr>
     <w:rPr>
-      <w:sz w:val="16"/>
+      <w:sz w:val="18"/>
       <w:szCs w:val="16"/>
     </w:rPr>
   </w:style>
@@ -3740,7 +3651,7 @@
     <w:name w:val="Note Level 3"/>
     <w:basedOn w:val="ListParagraph"/>
     <w:uiPriority w:val="99"/>
-    <w:rsid w:val="008E4B2F"/>
+    <w:rsid w:val="00AB6141"/>
     <w:pPr>
       <w:numPr>
         <w:ilvl w:val="1"/>
@@ -3749,7 +3660,7 @@
       <w:ind w:left="1440"/>
     </w:pPr>
     <w:rPr>
-      <w:sz w:val="16"/>
+      <w:sz w:val="18"/>
       <w:szCs w:val="18"/>
     </w:rPr>
   </w:style>

</xml_diff>

<commit_message>
updated 1 page, changed ordering, need to fix full resume
</commit_message>
<xml_diff>
--- a/CS 1 page Resume.docx
+++ b/CS 1 page Resume.docx
@@ -20,9 +20,12 @@
     </w:p>
     <w:p>
       <w:pPr>
+        <w:jc w:val="both"/>
         <w:rPr>
           <w:rFonts w:eastAsia="Times New Roman"/>
           <w:color w:val="auto"/>
+          <w:sz w:val="13"/>
+          <w:szCs w:val="13"/>
           <w:lang w:eastAsia="en-US"/>
         </w:rPr>
         <w:sectPr>
@@ -34,34 +37,25 @@
           <w:docGrid w:linePitch="360"/>
         </w:sectPr>
       </w:pPr>
+      <w:proofErr w:type="spellStart"/>
       <w:r>
         <w:lastRenderedPageBreak/>
-        <w:t>Davis, CA</w:t>
-      </w:r>
-      <w:r>
-        <w:tab/>
-        <w:t>(310)-703-4125</w:t>
-      </w:r>
-      <w:r>
-        <w:tab/>
-      </w:r>
-      <w:r>
-        <w:t xml:space="preserve">   </w:t>
+        <w:t>Davis,CA</w:t>
+      </w:r>
+      <w:proofErr w:type="spellEnd"/>
+      <w:r>
+        <w:t xml:space="preserve"> </w:t>
+      </w:r>
+      <w:r>
+        <w:t xml:space="preserve">(310)-703-4125 </w:t>
       </w:r>
       <w:r>
         <w:t>rusmiller@ucdavis.edu</w:t>
       </w:r>
       <w:r>
-        <w:tab/>
-      </w:r>
-      <w:r>
-        <w:t xml:space="preserve">      </w:t>
-      </w:r>
-      <w:r>
-        <w:t>github.com/blahs</w:t>
-      </w:r>
-      <w:r>
-        <w:tab/>
+        <w:t xml:space="preserve"> github.com/blahs </w:t>
+      </w:r>
+      <w:r>
         <w:t>linkedin</w:t>
       </w:r>
       <w:r>
@@ -72,31 +66,48 @@
         </w:rPr>
         <w:t>.com/in/rlmiller15</w:t>
       </w:r>
-    </w:p>
-    <w:p>
-      <w:pPr>
+      <w:r>
         <w:rPr>
-          <w:sz w:val="13"/>
+          <w:rFonts w:eastAsia="Times New Roman"/>
+          <w:color w:val="auto"/>
+          <w:lang w:eastAsia="en-US"/>
         </w:rPr>
-      </w:pPr>
+        <w:br/>
+      </w:r>
     </w:p>
     <w:p>
       <w:pPr>
         <w:pStyle w:val="Heading1"/>
       </w:pPr>
       <w:r>
-        <w:t>Skills</w:t>
-      </w:r>
-    </w:p>
-    <w:p>
-      <w:pPr>
-        <w:pStyle w:val="Heading2"/>
-      </w:pPr>
-      <w:r>
-        <w:t>L</w:t>
-      </w:r>
-      <w:r>
-        <w:t>anguages</w:t>
+        <w:lastRenderedPageBreak/>
+        <w:t>Work Experience</w:t>
+      </w:r>
+    </w:p>
+    <w:p>
+      <w:pPr>
+        <w:rPr>
+          <w:sz w:val="16"/>
+          <w:szCs w:val="16"/>
+        </w:rPr>
+      </w:pPr>
+      <w:r>
+        <w:t>’15-</w:t>
+      </w:r>
+      <w:r>
+        <w:tab/>
+      </w:r>
+      <w:r>
+        <w:rPr>
+          <w:b/>
+        </w:rPr>
+        <w:t>Bioinformatics Intern</w:t>
+      </w:r>
+      <w:r>
+        <w:t xml:space="preserve"> at UC Davis, Veterinary Genetics Lab, Mammalia</w:t>
+      </w:r>
+      <w:r>
+        <w:t>n Ecology and Conservation Unit</w:t>
       </w:r>
     </w:p>
     <w:p>
@@ -104,21 +115,39 @@
         <w:pStyle w:val="NoteLevel2"/>
       </w:pPr>
       <w:r>
-        <w:t xml:space="preserve">Experienced with: C++, C, Java, </w:t>
+        <w:t>Rewrote old BASH scripts/pipelines, increasing efficiency by up to 200%</w:t>
+      </w:r>
+    </w:p>
+    <w:p>
+      <w:pPr>
+        <w:pStyle w:val="NoteLevel2"/>
+      </w:pPr>
+      <w:r>
+        <w:t>Helped complete new scripts, converting and analyzing genomic data</w:t>
+      </w:r>
+    </w:p>
+    <w:p>
+      <w:pPr>
+        <w:pStyle w:val="Heading1"/>
+      </w:pPr>
+      <w:r>
+        <w:t>Projects</w:t>
+      </w:r>
+    </w:p>
+    <w:p>
+      <w:r>
+        <w:t>’15</w:t>
+      </w:r>
+      <w:r>
+        <w:tab/>
       </w:r>
       <w:proofErr w:type="spellStart"/>
       <w:r>
-        <w:t>Git</w:t>
+        <w:t>DarkMaze</w:t>
       </w:r>
       <w:proofErr w:type="spellEnd"/>
       <w:r>
-        <w:t xml:space="preserve">, </w:t>
-      </w:r>
-      <w:r>
-        <w:t>BASH</w:t>
-      </w:r>
-      <w:r>
-        <w:t>, UNIX, R</w:t>
+        <w:t xml:space="preserve"> – C++</w:t>
       </w:r>
     </w:p>
     <w:p>
@@ -126,41 +155,176 @@
         <w:pStyle w:val="NoteLevel2"/>
       </w:pPr>
       <w:r>
-        <w:t xml:space="preserve">Briefly worked with: </w:t>
-      </w:r>
-      <w:r>
-        <w:t xml:space="preserve">Swift, </w:t>
+        <w:t>Creates a randomly generated 2D maze</w:t>
+      </w:r>
+    </w:p>
+    <w:p>
+      <w:pPr>
+        <w:pStyle w:val="NoteLevel2"/>
+      </w:pPr>
+      <w:r>
+        <w:t>Competition to write a solver in C++ using the program’s movement interface functions</w:t>
+      </w:r>
+    </w:p>
+    <w:p>
+      <w:pPr>
+        <w:rPr>
+          <w:sz w:val="16"/>
+          <w:szCs w:val="16"/>
+        </w:rPr>
+      </w:pPr>
+      <w:r>
+        <w:t>’14</w:t>
+      </w:r>
+      <w:r>
+        <w:tab/>
+        <w:t>Minesweeper – C++</w:t>
+      </w:r>
+    </w:p>
+    <w:p>
+      <w:pPr>
+        <w:pStyle w:val="NoteLevel2"/>
+      </w:pPr>
+      <w:r>
+        <w:t>Creates a randomly generated puzzle</w:t>
+      </w:r>
+    </w:p>
+    <w:p>
+      <w:pPr>
+        <w:pStyle w:val="NoteLevel2"/>
+      </w:pPr>
+      <w:r>
+        <w:t>Competition to program a solver in C++ using functions that mimic the usual mouse interface</w:t>
+      </w:r>
+    </w:p>
+    <w:p>
+      <w:pPr>
+        <w:rPr>
+          <w:sz w:val="16"/>
+          <w:szCs w:val="16"/>
+        </w:rPr>
+      </w:pPr>
+      <w:r>
+        <w:t>’14</w:t>
+      </w:r>
+      <w:r>
+        <w:tab/>
       </w:r>
       <w:proofErr w:type="spellStart"/>
       <w:r>
-        <w:t>Obj</w:t>
+        <w:t>Nonogram</w:t>
       </w:r>
       <w:proofErr w:type="spellEnd"/>
       <w:r>
-        <w:t xml:space="preserve">-C, Perl, </w:t>
-      </w:r>
-      <w:r>
-        <w:t>SQL</w:t>
-      </w:r>
-      <w:r>
-        <w:t xml:space="preserve">, </w:t>
+        <w:t xml:space="preserve"> – C++</w:t>
+      </w:r>
+    </w:p>
+    <w:p>
+      <w:pPr>
+        <w:pStyle w:val="NoteLevel2"/>
+      </w:pPr>
+      <w:r>
+        <w:t xml:space="preserve">Created a </w:t>
       </w:r>
       <w:proofErr w:type="spellStart"/>
       <w:r>
-        <w:t>MatLab</w:t>
+        <w:t>nonogram</w:t>
       </w:r>
       <w:proofErr w:type="spellEnd"/>
+      <w:r>
+        <w:t xml:space="preserve"> puzzle generator, simple solver, and solution checker</w:t>
+      </w:r>
     </w:p>
     <w:p>
       <w:pPr>
         <w:pStyle w:val="NoteLevel2"/>
       </w:pPr>
       <w:r>
-        <w:t>Foreign: Japanese</w:t>
-      </w:r>
-      <w:r>
-        <w:t xml:space="preserve"> (somewhat)</w:t>
-      </w:r>
+        <w:t>Input &amp; output are text files, allowing solver implementation in any language</w:t>
+      </w:r>
+    </w:p>
+    <w:p>
+      <w:pPr>
+        <w:rPr>
+          <w:sz w:val="16"/>
+          <w:szCs w:val="16"/>
+        </w:rPr>
+      </w:pPr>
+      <w:r>
+        <w:t>’11-12</w:t>
+      </w:r>
+      <w:r>
+        <w:tab/>
+      </w:r>
+      <w:proofErr w:type="spellStart"/>
+      <w:r>
+        <w:t>DungeonAdventure</w:t>
+      </w:r>
+      <w:proofErr w:type="spellEnd"/>
+      <w:r>
+        <w:t xml:space="preserve"> – Java</w:t>
+      </w:r>
+    </w:p>
+    <w:p>
+      <w:pPr>
+        <w:pStyle w:val="NoteLevel2"/>
+      </w:pPr>
+      <w:r>
+        <w:t>2D grid based game w/ heroes, monsters, and equipment</w:t>
+      </w:r>
+    </w:p>
+    <w:p>
+      <w:pPr>
+        <w:pStyle w:val="NoteLevel2"/>
+      </w:pPr>
+      <w:r>
+        <w:t>First large object oriented program, used graphics and user interfaces, like buttons, listeners, and windows</w:t>
+      </w:r>
+    </w:p>
+    <w:p>
+      <w:pPr>
+        <w:rPr>
+          <w:sz w:val="16"/>
+          <w:szCs w:val="16"/>
+        </w:rPr>
+      </w:pPr>
+      <w:r>
+        <w:t>‘12</w:t>
+      </w:r>
+      <w:r>
+        <w:tab/>
+        <w:t>Tetris – Java</w:t>
+      </w:r>
+    </w:p>
+    <w:p>
+      <w:pPr>
+        <w:pStyle w:val="NoteLevel2"/>
+      </w:pPr>
+      <w:r>
+        <w:t>Implemented showing next pieces, storing pieces, score, and bomb and oil special pieces</w:t>
+      </w:r>
+    </w:p>
+    <w:p>
+      <w:pPr>
+        <w:pStyle w:val="NoteLevel2"/>
+      </w:pPr>
+      <w:r>
+        <w:t xml:space="preserve">Used </w:t>
+      </w:r>
+      <w:r>
+        <w:t>object oriented programming and APCS case study library</w:t>
+      </w:r>
+      <w:r>
+        <w:t xml:space="preserve"> </w:t>
+      </w:r>
+      <w:proofErr w:type="spellStart"/>
+      <w:r>
+        <w:rPr>
+          <w:i/>
+        </w:rPr>
+        <w:t>Gridworld</w:t>
+      </w:r>
+      <w:proofErr w:type="spellEnd"/>
     </w:p>
     <w:p>
       <w:pPr>
@@ -169,8 +333,6 @@
       <w:r>
         <w:t>Education</w:t>
       </w:r>
-      <w:bookmarkStart w:id="0" w:name="_GoBack"/>
-      <w:bookmarkEnd w:id="0"/>
     </w:p>
     <w:p>
       <w:r>
@@ -352,23 +514,33 @@
       </w:pPr>
       <w:r>
         <w:lastRenderedPageBreak/>
-        <w:t>Projects</w:t>
-      </w:r>
-    </w:p>
-    <w:p>
-      <w:r>
-        <w:t>’15</w:t>
-      </w:r>
-      <w:r>
-        <w:tab/>
+        <w:t>Skills</w:t>
+      </w:r>
+      <w:bookmarkStart w:id="0" w:name="_GoBack"/>
+      <w:bookmarkEnd w:id="0"/>
+    </w:p>
+    <w:p>
+      <w:pPr>
+        <w:pStyle w:val="Heading2"/>
+      </w:pPr>
+      <w:r>
+        <w:t>Languages</w:t>
+      </w:r>
+    </w:p>
+    <w:p>
+      <w:pPr>
+        <w:pStyle w:val="NoteLevel2"/>
+      </w:pPr>
+      <w:r>
+        <w:t xml:space="preserve">Experienced with: C++, C, Java, </w:t>
       </w:r>
       <w:proofErr w:type="spellStart"/>
       <w:r>
-        <w:t>DarkMaze</w:t>
+        <w:t>Git</w:t>
       </w:r>
       <w:proofErr w:type="spellEnd"/>
       <w:r>
-        <w:t xml:space="preserve"> – C++</w:t>
+        <w:t>, BASH, UNIX</w:t>
       </w:r>
     </w:p>
     <w:p>
@@ -376,10 +548,26 @@
         <w:pStyle w:val="NoteLevel2"/>
       </w:pPr>
       <w:r>
-        <w:t>Creates</w:t>
-      </w:r>
-      <w:r>
-        <w:t xml:space="preserve"> a randomly generated 2D maze</w:t>
+        <w:t xml:space="preserve">Briefly worked with: Swift, </w:t>
+      </w:r>
+      <w:proofErr w:type="spellStart"/>
+      <w:r>
+        <w:t>Obj</w:t>
+      </w:r>
+      <w:proofErr w:type="spellEnd"/>
+      <w:r>
+        <w:t>-C, Perl, SQL</w:t>
+      </w:r>
+      <w:r>
+        <w:t xml:space="preserve">, </w:t>
+      </w:r>
+      <w:proofErr w:type="spellStart"/>
+      <w:r>
+        <w:t>MatLab</w:t>
+      </w:r>
+      <w:proofErr w:type="spellEnd"/>
+      <w:r>
+        <w:t>, R</w:t>
       </w:r>
     </w:p>
     <w:p>
@@ -387,224 +575,10 @@
         <w:pStyle w:val="NoteLevel2"/>
       </w:pPr>
       <w:r>
-        <w:t>Competition to write a solver in C++ using the program’s movement interface functions</w:t>
-      </w:r>
-    </w:p>
-    <w:p>
-      <w:pPr>
-        <w:rPr>
-          <w:sz w:val="16"/>
-          <w:szCs w:val="16"/>
-        </w:rPr>
-      </w:pPr>
-      <w:r>
-        <w:t>’14</w:t>
-      </w:r>
-      <w:r>
-        <w:tab/>
-        <w:t>Minesweeper – C++</w:t>
-      </w:r>
-    </w:p>
-    <w:p>
-      <w:pPr>
-        <w:pStyle w:val="NoteLevel2"/>
-      </w:pPr>
-      <w:r>
-        <w:t>Creates</w:t>
-      </w:r>
-      <w:r>
-        <w:t xml:space="preserve"> a randomly generated puzzle</w:t>
-      </w:r>
-    </w:p>
-    <w:p>
-      <w:pPr>
-        <w:pStyle w:val="NoteLevel2"/>
-      </w:pPr>
-      <w:r>
-        <w:t>Competition to program a solver in C++ using functions that mimic the usual mouse interface</w:t>
-      </w:r>
-    </w:p>
-    <w:p>
-      <w:pPr>
-        <w:rPr>
-          <w:sz w:val="16"/>
-          <w:szCs w:val="16"/>
-        </w:rPr>
-      </w:pPr>
-      <w:r>
-        <w:t>’14</w:t>
-      </w:r>
-      <w:r>
-        <w:tab/>
-      </w:r>
-      <w:proofErr w:type="spellStart"/>
-      <w:r>
-        <w:t>Nonogram</w:t>
-      </w:r>
-      <w:proofErr w:type="spellEnd"/>
-      <w:r>
-        <w:t xml:space="preserve"> – C++</w:t>
-      </w:r>
-    </w:p>
-    <w:p>
-      <w:pPr>
-        <w:pStyle w:val="NoteLevel2"/>
-      </w:pPr>
-      <w:r>
-        <w:t xml:space="preserve">Created a </w:t>
-      </w:r>
-      <w:proofErr w:type="spellStart"/>
-      <w:r>
-        <w:t>nonogram</w:t>
-      </w:r>
-      <w:proofErr w:type="spellEnd"/>
-      <w:r>
-        <w:t xml:space="preserve"> puzzle generator, simple solver, and </w:t>
-      </w:r>
-      <w:r>
-        <w:t xml:space="preserve">solution </w:t>
-      </w:r>
-      <w:r>
-        <w:t>checker</w:t>
-      </w:r>
-    </w:p>
-    <w:p>
-      <w:pPr>
-        <w:pStyle w:val="NoteLevel2"/>
-      </w:pPr>
-      <w:r>
-        <w:t>Input &amp; output are text files, allowing solver implementation in any language</w:t>
-      </w:r>
-    </w:p>
-    <w:p>
-      <w:pPr>
-        <w:rPr>
-          <w:sz w:val="16"/>
-          <w:szCs w:val="16"/>
-        </w:rPr>
-      </w:pPr>
-      <w:r>
-        <w:t>’11-12</w:t>
-      </w:r>
-      <w:r>
-        <w:tab/>
-      </w:r>
-      <w:proofErr w:type="spellStart"/>
-      <w:r>
-        <w:t>DungeonAdventure</w:t>
-      </w:r>
-      <w:proofErr w:type="spellEnd"/>
-      <w:r>
-        <w:t xml:space="preserve"> – Java</w:t>
-      </w:r>
-    </w:p>
-    <w:p>
-      <w:pPr>
-        <w:pStyle w:val="NoteLevel2"/>
-      </w:pPr>
-      <w:r>
-        <w:t>2D grid based game w/ heroes, monsters, and equipment</w:t>
-      </w:r>
-    </w:p>
-    <w:p>
-      <w:pPr>
-        <w:pStyle w:val="NoteLevel2"/>
-      </w:pPr>
-      <w:r>
-        <w:t xml:space="preserve">First large </w:t>
-      </w:r>
-      <w:r>
-        <w:t xml:space="preserve">object oriented </w:t>
-      </w:r>
-      <w:r>
-        <w:t xml:space="preserve">program, used graphics and user interfaces, like buttons, listeners, </w:t>
-      </w:r>
-      <w:r>
-        <w:t xml:space="preserve">and </w:t>
-      </w:r>
-      <w:r>
-        <w:t>windows</w:t>
-      </w:r>
-    </w:p>
-    <w:p>
-      <w:pPr>
-        <w:rPr>
-          <w:sz w:val="16"/>
-          <w:szCs w:val="16"/>
-        </w:rPr>
-      </w:pPr>
-      <w:r>
-        <w:t>‘12</w:t>
-      </w:r>
-      <w:r>
-        <w:tab/>
-        <w:t>Tetris – Java</w:t>
-      </w:r>
-    </w:p>
-    <w:p>
-      <w:pPr>
-        <w:pStyle w:val="NoteLevel2"/>
-      </w:pPr>
-      <w:r>
-        <w:t>Implemented showing next pieces, storing pieces, score, and bomb and oil special pieces</w:t>
-      </w:r>
-    </w:p>
-    <w:p>
-      <w:pPr>
-        <w:pStyle w:val="NoteLevel2"/>
-      </w:pPr>
-      <w:r>
-        <w:t xml:space="preserve">Used APCS case study library, </w:t>
-      </w:r>
-      <w:proofErr w:type="spellStart"/>
-      <w:r>
-        <w:rPr>
-          <w:i/>
-        </w:rPr>
-        <w:t>Gridworld</w:t>
-      </w:r>
-      <w:proofErr w:type="spellEnd"/>
-    </w:p>
-    <w:p>
-      <w:pPr>
-        <w:pStyle w:val="Heading1"/>
-      </w:pPr>
-      <w:r>
-        <w:t>Work Experience</w:t>
-      </w:r>
-    </w:p>
-    <w:p>
-      <w:pPr>
-        <w:rPr>
-          <w:sz w:val="16"/>
-          <w:szCs w:val="16"/>
-        </w:rPr>
-      </w:pPr>
-      <w:r>
-        <w:t>’15-</w:t>
-      </w:r>
-      <w:r>
-        <w:tab/>
-        <w:t xml:space="preserve">Intern at UC Davis, Veterinary Genetics Lab, Mammalian Ecology and Conservation Unit </w:t>
-      </w:r>
-    </w:p>
-    <w:p>
-      <w:pPr>
-        <w:pStyle w:val="NoteLevel2"/>
-      </w:pPr>
-      <w:r>
-        <w:t>Rewrote old BASH scripts</w:t>
-      </w:r>
-      <w:r>
-        <w:t>/pipelines, increasing efficiency by up to 200%</w:t>
-      </w:r>
-    </w:p>
-    <w:p>
-      <w:pPr>
-        <w:pStyle w:val="NoteLevel2"/>
-      </w:pPr>
-      <w:r>
-        <w:t>Helped complete new scripts, converting and analyzing genomic data</w:t>
+        <w:t>Foreign: Japanese</w:t>
+      </w:r>
+      <w:r>
+        <w:t xml:space="preserve"> (somewhat)</w:t>
       </w:r>
     </w:p>
     <w:p>

</xml_diff>

<commit_message>
small fixes, no hs anymore
</commit_message>
<xml_diff>
--- a/CS 1 page Resume.docx
+++ b/CS 1 page Resume.docx
@@ -47,13 +47,7 @@
         <w:t xml:space="preserve"> </w:t>
       </w:r>
       <w:r>
-        <w:t xml:space="preserve">(310)-703-4125 </w:t>
-      </w:r>
-      <w:r>
-        <w:t>rusmiller@ucdavis.edu</w:t>
-      </w:r>
-      <w:r>
-        <w:t xml:space="preserve"> github.com/blahs </w:t>
+        <w:t xml:space="preserve">(310)-703-4125 rusmiller@ucdavis.edu github.com/blahs </w:t>
       </w:r>
       <w:r>
         <w:t>linkedin</w:t>
@@ -104,7 +98,10 @@
         <w:t>Bioinformatics Intern</w:t>
       </w:r>
       <w:r>
-        <w:t xml:space="preserve"> at UC Davis, Veterinary Genetics Lab, Mammalia</w:t>
+        <w:t xml:space="preserve"> at UC</w:t>
+      </w:r>
+      <w:r>
+        <w:t>D, Veterinary Genetics Lab, Mammalia</w:t>
       </w:r>
       <w:r>
         <w:t>n Ecology and Conservation Unit</w:t>
@@ -149,6 +146,8 @@
       <w:r>
         <w:t xml:space="preserve"> – C++</w:t>
       </w:r>
+      <w:bookmarkStart w:id="0" w:name="_GoBack"/>
+      <w:bookmarkEnd w:id="0"/>
     </w:p>
     <w:p>
       <w:pPr>
@@ -301,7 +300,13 @@
         <w:pStyle w:val="NoteLevel2"/>
       </w:pPr>
       <w:r>
-        <w:t>Implemented showing next pieces, storing pieces, score, and bomb and oil special pieces</w:t>
+        <w:t xml:space="preserve">Implemented showing next </w:t>
+      </w:r>
+      <w:r>
+        <w:t xml:space="preserve">3 </w:t>
+      </w:r>
+      <w:r>
+        <w:t>pieces, storing pieces, score, and bomb and oil special pieces</w:t>
       </w:r>
     </w:p>
     <w:p>
@@ -309,13 +314,7 @@
         <w:pStyle w:val="NoteLevel2"/>
       </w:pPr>
       <w:r>
-        <w:t xml:space="preserve">Used </w:t>
-      </w:r>
-      <w:r>
-        <w:t>object oriented programming and APCS case study library</w:t>
-      </w:r>
-      <w:r>
-        <w:t xml:space="preserve"> </w:t>
+        <w:t xml:space="preserve">Used object oriented programming and APCS case study library </w:t>
       </w:r>
       <w:proofErr w:type="spellStart"/>
       <w:r>
@@ -369,23 +368,6 @@
       <w:r>
         <w:tab/>
         <w:t>CS major GPA: 3.9</w:t>
-      </w:r>
-    </w:p>
-    <w:p>
-      <w:r>
-        <w:t>‘</w:t>
-      </w:r>
-      <w:r>
-        <w:t xml:space="preserve">08-12 </w:t>
-      </w:r>
-      <w:r>
-        <w:tab/>
-      </w:r>
-      <w:r>
-        <w:t>Loyola High School</w:t>
-      </w:r>
-      <w:r>
-        <w:t xml:space="preserve"> in Los Angeles</w:t>
       </w:r>
     </w:p>
     <w:p>
@@ -408,6 +390,7 @@
     <w:p>
       <w:pPr>
         <w:pStyle w:val="ColumnedList"/>
+        <w:ind w:left="180" w:hanging="180"/>
       </w:pPr>
       <w:r>
         <w:lastRenderedPageBreak/>
@@ -417,6 +400,7 @@
     <w:p>
       <w:pPr>
         <w:pStyle w:val="ColumnedList"/>
+        <w:ind w:left="180" w:hanging="180"/>
       </w:pPr>
       <w:r>
         <w:t>Algorithm Design/Analysis</w:t>
@@ -425,6 +409,7 @@
     <w:p>
       <w:pPr>
         <w:pStyle w:val="ColumnedList"/>
+        <w:ind w:left="180" w:hanging="180"/>
       </w:pPr>
       <w:r>
         <w:t>Software Engineering</w:t>
@@ -433,78 +418,86 @@
     <w:p>
       <w:pPr>
         <w:pStyle w:val="ColumnedList"/>
-      </w:pPr>
-      <w:r>
+        <w:ind w:left="180" w:hanging="180"/>
+      </w:pPr>
+      <w:r>
+        <w:lastRenderedPageBreak/>
         <w:t>Database Systems</w:t>
       </w:r>
     </w:p>
     <w:p>
       <w:pPr>
         <w:pStyle w:val="ColumnedList"/>
+        <w:ind w:left="180" w:hanging="180"/>
+      </w:pPr>
+      <w:r>
+        <w:t>Operating Systems</w:t>
+      </w:r>
+    </w:p>
+    <w:p>
+      <w:pPr>
+        <w:pStyle w:val="ColumnedList"/>
+        <w:ind w:left="180" w:hanging="180"/>
+      </w:pPr>
+      <w:r>
+        <w:t>Bioinformatics</w:t>
+      </w:r>
+    </w:p>
+    <w:p>
+      <w:pPr>
+        <w:pStyle w:val="ColumnedList"/>
+        <w:ind w:left="180" w:hanging="180"/>
       </w:pPr>
       <w:r>
         <w:lastRenderedPageBreak/>
-        <w:t>Operating Systems</w:t>
+        <w:t>Stat An</w:t>
+      </w:r>
+      <w:r>
+        <w:t>a</w:t>
+      </w:r>
+      <w:r>
+        <w:t>ly</w:t>
+      </w:r>
+      <w:r>
+        <w:t>si</w:t>
+      </w:r>
+      <w:r>
+        <w:t>s Thru Comp</w:t>
       </w:r>
     </w:p>
     <w:p>
       <w:pPr>
         <w:pStyle w:val="ColumnedList"/>
-      </w:pPr>
-      <w:r>
-        <w:t>Bioinformatics</w:t>
+        <w:ind w:left="180" w:hanging="180"/>
+      </w:pPr>
+      <w:r>
+        <w:t>Genetics</w:t>
       </w:r>
     </w:p>
     <w:p>
       <w:pPr>
         <w:pStyle w:val="ColumnedList"/>
-      </w:pPr>
-      <w:r>
-        <w:t>Stat An</w:t>
-      </w:r>
-      <w:r>
-        <w:t>a</w:t>
-      </w:r>
-      <w:r>
-        <w:t>ly</w:t>
-      </w:r>
-      <w:r>
-        <w:t>si</w:t>
-      </w:r>
-      <w:r>
-        <w:t>s Thru Comp</w:t>
+        <w:ind w:left="180" w:hanging="180"/>
+      </w:pPr>
+      <w:r>
+        <w:t>Systemic Physiology</w:t>
       </w:r>
     </w:p>
     <w:p>
       <w:pPr>
         <w:pStyle w:val="ColumnedList"/>
-      </w:pPr>
-      <w:r>
-        <w:t>Genetics</w:t>
-      </w:r>
-    </w:p>
-    <w:p>
-      <w:pPr>
-        <w:pStyle w:val="ColumnedList"/>
-      </w:pPr>
-      <w:r>
-        <w:lastRenderedPageBreak/>
-        <w:t>Systemic Physiology</w:t>
-      </w:r>
-    </w:p>
-    <w:p>
-      <w:pPr>
-        <w:pStyle w:val="ColumnedList"/>
+        <w:ind w:left="180" w:hanging="180"/>
         <w:sectPr>
           <w:type w:val="continuous"/>
           <w:pgSz w:w="12240" w:h="15840"/>
           <w:pgMar w:top="1152" w:right="1123" w:bottom="1195" w:left="1123" w:header="432" w:footer="720" w:gutter="0"/>
-          <w:cols w:num="3" w:space="720"/>
+          <w:cols w:num="4" w:space="91"/>
           <w:titlePg/>
           <w:docGrid w:linePitch="360"/>
         </w:sectPr>
       </w:pPr>
       <w:r>
+        <w:lastRenderedPageBreak/>
         <w:t>Intro to Evolution</w:t>
       </w:r>
     </w:p>
@@ -516,8 +509,6 @@
         <w:lastRenderedPageBreak/>
         <w:t>Skills</w:t>
       </w:r>
-      <w:bookmarkStart w:id="0" w:name="_GoBack"/>
-      <w:bookmarkEnd w:id="0"/>
     </w:p>
     <w:p>
       <w:pPr>
@@ -556,10 +547,7 @@
       </w:r>
       <w:proofErr w:type="spellEnd"/>
       <w:r>
-        <w:t>-C, Perl, SQL</w:t>
-      </w:r>
-      <w:r>
-        <w:t xml:space="preserve">, </w:t>
+        <w:t xml:space="preserve">-C, Perl, SQL, </w:t>
       </w:r>
       <w:proofErr w:type="spellStart"/>
       <w:r>
@@ -575,10 +563,7 @@
         <w:pStyle w:val="NoteLevel2"/>
       </w:pPr>
       <w:r>
-        <w:t>Foreign: Japanese</w:t>
-      </w:r>
-      <w:r>
-        <w:t xml:space="preserve"> (somewhat)</w:t>
+        <w:t>Foreign: Japanese (somewhat)</w:t>
       </w:r>
     </w:p>
     <w:p>
@@ -1697,8 +1682,8 @@
   <w:abstractNum w:abstractNumId="15">
     <w:nsid w:val="4DFE3F97"/>
     <w:multiLevelType w:val="hybridMultilevel"/>
-    <w:tmpl w:val="73841FC2"/>
-    <w:lvl w:ilvl="0" w:tplc="BFF4805A">
+    <w:tmpl w:val="C5E69D24"/>
+    <w:lvl w:ilvl="0" w:tplc="1938FF6C">
       <w:start w:val="1"/>
       <w:numFmt w:val="bullet"/>
       <w:pStyle w:val="NoteLevel2"/>
@@ -1709,6 +1694,8 @@
       </w:pPr>
       <w:rPr>
         <w:rFonts w:ascii="Symbol" w:hAnsi="Symbol" w:hint="default"/>
+        <w:sz w:val="20"/>
+        <w:szCs w:val="20"/>
       </w:rPr>
     </w:lvl>
     <w:lvl w:ilvl="1" w:tplc="04090003" w:tentative="1">
@@ -1924,8 +1911,8 @@
   <w:abstractNum w:abstractNumId="17">
     <w:nsid w:val="63434B73"/>
     <w:multiLevelType w:val="hybridMultilevel"/>
-    <w:tmpl w:val="53D0A24A"/>
-    <w:lvl w:ilvl="0" w:tplc="73E2143A">
+    <w:tmpl w:val="03B81030"/>
+    <w:lvl w:ilvl="0" w:tplc="888CD3FC">
       <w:start w:val="1"/>
       <w:numFmt w:val="bullet"/>
       <w:pStyle w:val="ColumnedList"/>
@@ -2833,14 +2820,13 @@
   <w:style w:type="paragraph" w:default="1" w:styleId="Normal">
     <w:name w:val="Normal"/>
     <w:qFormat/>
-    <w:rsid w:val="0078305E"/>
+    <w:rsid w:val="00FB1ADF"/>
     <w:pPr>
       <w:spacing w:after="0"/>
     </w:pPr>
     <w:rPr>
       <w:rFonts w:ascii="Times New Roman" w:hAnsi="Times New Roman" w:cs="Times New Roman"/>
       <w:color w:val="000000" w:themeColor="text1"/>
-      <w:sz w:val="21"/>
     </w:rPr>
   </w:style>
   <w:style w:type="paragraph" w:styleId="Heading1">
@@ -2850,7 +2836,7 @@
     <w:link w:val="Heading1Char"/>
     <w:uiPriority w:val="9"/>
     <w:qFormat/>
-    <w:rsid w:val="008E4B2F"/>
+    <w:rsid w:val="00901A6E"/>
     <w:pPr>
       <w:pBdr>
         <w:left w:val="single" w:sz="4" w:space="9" w:color="auto"/>
@@ -2864,7 +2850,7 @@
       <w:rFonts w:eastAsia="Songti SC"/>
       <w:b/>
       <w:spacing w:val="21"/>
-      <w:sz w:val="26"/>
+      <w:sz w:val="24"/>
     </w:rPr>
   </w:style>
   <w:style w:type="paragraph" w:styleId="Heading2">
@@ -2887,7 +2873,6 @@
       <w:rFonts w:eastAsia="Songti SC"/>
       <w:b/>
       <w:spacing w:val="21"/>
-      <w:sz w:val="22"/>
       <w:szCs w:val="26"/>
     </w:rPr>
   </w:style>
@@ -3142,13 +3127,13 @@
     <w:basedOn w:val="DefaultParagraphFont"/>
     <w:link w:val="Heading1"/>
     <w:uiPriority w:val="9"/>
-    <w:rsid w:val="008E4B2F"/>
+    <w:rsid w:val="00901A6E"/>
     <w:rPr>
       <w:rFonts w:ascii="Times New Roman" w:eastAsia="Songti SC" w:hAnsi="Times New Roman" w:cs="Times New Roman"/>
       <w:b/>
       <w:color w:val="000000" w:themeColor="text1"/>
       <w:spacing w:val="21"/>
-      <w:sz w:val="26"/>
+      <w:sz w:val="24"/>
     </w:rPr>
   </w:style>
   <w:style w:type="paragraph" w:styleId="Header">
@@ -3610,14 +3595,14 @@
     <w:name w:val="Note Level 2"/>
     <w:basedOn w:val="ListParagraph"/>
     <w:uiPriority w:val="99"/>
-    <w:rsid w:val="0078305E"/>
+    <w:rsid w:val="001C5C8D"/>
     <w:pPr>
       <w:numPr>
         <w:numId w:val="21"/>
       </w:numPr>
     </w:pPr>
     <w:rPr>
-      <w:sz w:val="18"/>
+      <w:sz w:val="20"/>
       <w:szCs w:val="16"/>
     </w:rPr>
   </w:style>

</xml_diff>

<commit_message>
can't remember, plus link typos
</commit_message>
<xml_diff>
--- a/CS 1 page Resume.docx
+++ b/CS 1 page Resume.docx
@@ -37,17 +37,20 @@
           <w:docGrid w:linePitch="360"/>
         </w:sectPr>
       </w:pPr>
-      <w:proofErr w:type="spellStart"/>
       <w:r>
         <w:lastRenderedPageBreak/>
-        <w:t>Davis,CA</w:t>
-      </w:r>
-      <w:proofErr w:type="spellEnd"/>
+        <w:t xml:space="preserve">Davis,CA </w:t>
+      </w:r>
+      <w:r>
+        <w:t>(310)-703-4125 rusmiller@ucdavis.edu github.com/blahs</w:t>
+      </w:r>
+      <w:r>
+        <w:t>15</w:t>
+      </w:r>
+      <w:bookmarkStart w:id="0" w:name="_GoBack"/>
+      <w:bookmarkEnd w:id="0"/>
       <w:r>
         <w:t xml:space="preserve"> </w:t>
-      </w:r>
-      <w:r>
-        <w:t xml:space="preserve">(310)-703-4125 rusmiller@ucdavis.edu github.com/blahs </w:t>
       </w:r>
       <w:r>
         <w:t>linkedin</w:t>
@@ -137,17 +140,8 @@
       </w:r>
       <w:r>
         <w:tab/>
-      </w:r>
-      <w:proofErr w:type="spellStart"/>
-      <w:r>
-        <w:t>DarkMaze</w:t>
-      </w:r>
-      <w:proofErr w:type="spellEnd"/>
-      <w:r>
-        <w:t xml:space="preserve"> – C++</w:t>
-      </w:r>
-      <w:bookmarkStart w:id="0" w:name="_GoBack"/>
-      <w:bookmarkEnd w:id="0"/>
+        <w:t>DarkMaze – C++</w:t>
+      </w:r>
     </w:p>
     <w:p>
       <w:pPr>
@@ -208,14 +202,7 @@
       </w:r>
       <w:r>
         <w:tab/>
-      </w:r>
-      <w:proofErr w:type="spellStart"/>
-      <w:r>
-        <w:t>Nonogram</w:t>
-      </w:r>
-      <w:proofErr w:type="spellEnd"/>
-      <w:r>
-        <w:t xml:space="preserve"> – C++</w:t>
+        <w:t>Nonogram – C++</w:t>
       </w:r>
     </w:p>
     <w:p>
@@ -223,15 +210,7 @@
         <w:pStyle w:val="NoteLevel2"/>
       </w:pPr>
       <w:r>
-        <w:t xml:space="preserve">Created a </w:t>
-      </w:r>
-      <w:proofErr w:type="spellStart"/>
-      <w:r>
-        <w:t>nonogram</w:t>
-      </w:r>
-      <w:proofErr w:type="spellEnd"/>
-      <w:r>
-        <w:t xml:space="preserve"> puzzle generator, simple solver, and solution checker</w:t>
+        <w:t>Created a nonogram puzzle generator, simple solver, and solution checker</w:t>
       </w:r>
     </w:p>
     <w:p>
@@ -254,14 +233,7 @@
       </w:r>
       <w:r>
         <w:tab/>
-      </w:r>
-      <w:proofErr w:type="spellStart"/>
-      <w:r>
-        <w:t>DungeonAdventure</w:t>
-      </w:r>
-      <w:proofErr w:type="spellEnd"/>
-      <w:r>
-        <w:t xml:space="preserve"> – Java</w:t>
+        <w:t>DungeonAdventure – Java</w:t>
       </w:r>
     </w:p>
     <w:p>
@@ -316,14 +288,12 @@
       <w:r>
         <w:t xml:space="preserve">Used object oriented programming and APCS case study library </w:t>
       </w:r>
-      <w:proofErr w:type="spellStart"/>
       <w:r>
         <w:rPr>
           <w:i/>
         </w:rPr>
         <w:t>Gridworld</w:t>
       </w:r>
-      <w:proofErr w:type="spellEnd"/>
     </w:p>
     <w:p>
       <w:pPr>
@@ -523,15 +493,7 @@
         <w:pStyle w:val="NoteLevel2"/>
       </w:pPr>
       <w:r>
-        <w:t xml:space="preserve">Experienced with: C++, C, Java, </w:t>
-      </w:r>
-      <w:proofErr w:type="spellStart"/>
-      <w:r>
-        <w:t>Git</w:t>
-      </w:r>
-      <w:proofErr w:type="spellEnd"/>
-      <w:r>
-        <w:t>, BASH, UNIX</w:t>
+        <w:t>Experienced with: C++, C, Java, Git, BASH, UNIX</w:t>
       </w:r>
     </w:p>
     <w:p>
@@ -539,23 +501,7 @@
         <w:pStyle w:val="NoteLevel2"/>
       </w:pPr>
       <w:r>
-        <w:t xml:space="preserve">Briefly worked with: Swift, </w:t>
-      </w:r>
-      <w:proofErr w:type="spellStart"/>
-      <w:r>
-        <w:t>Obj</w:t>
-      </w:r>
-      <w:proofErr w:type="spellEnd"/>
-      <w:r>
-        <w:t xml:space="preserve">-C, Perl, SQL, </w:t>
-      </w:r>
-      <w:proofErr w:type="spellStart"/>
-      <w:r>
-        <w:t>MatLab</w:t>
-      </w:r>
-      <w:proofErr w:type="spellEnd"/>
-      <w:r>
-        <w:t>, R</w:t>
+        <w:t>Briefly worked with: Swift, Obj-C, Perl, SQL, MatLab, R</w:t>
       </w:r>
     </w:p>
     <w:p>
@@ -599,15 +545,7 @@
         <w:t>Led Tutorials</w:t>
       </w:r>
       <w:r>
-        <w:t xml:space="preserve"> in GDB debugging and </w:t>
-      </w:r>
-      <w:proofErr w:type="spellStart"/>
-      <w:r>
-        <w:t>Git</w:t>
-      </w:r>
-      <w:proofErr w:type="spellEnd"/>
-      <w:r>
-        <w:t xml:space="preserve"> – 4 workshops, total ~100 people</w:t>
+        <w:t xml:space="preserve"> in GDB debugging and Git – 4 workshops, total ~100 people</w:t>
       </w:r>
     </w:p>
     <w:p>
@@ -630,13 +568,8 @@
       <w:pPr>
         <w:pStyle w:val="NoteLevel3"/>
       </w:pPr>
-      <w:proofErr w:type="spellStart"/>
-      <w:r>
-        <w:t>DarkMaze</w:t>
-      </w:r>
-      <w:proofErr w:type="spellEnd"/>
-      <w:r>
-        <w:t xml:space="preserve"> – create program to navigate a 2D maze</w:t>
+      <w:r>
+        <w:t>DarkMaze – create program to navigate a 2D maze</w:t>
       </w:r>
     </w:p>
     <w:p>
@@ -673,15 +606,7 @@
         <w:t xml:space="preserve"> for </w:t>
       </w:r>
       <w:r>
-        <w:t xml:space="preserve">3 CS courses a few </w:t>
-      </w:r>
-      <w:proofErr w:type="spellStart"/>
-      <w:r>
-        <w:t>hrs</w:t>
-      </w:r>
-      <w:proofErr w:type="spellEnd"/>
-      <w:r>
-        <w:t>/week in spare time</w:t>
+        <w:t>3 CS courses a few hrs/week in spare time</w:t>
       </w:r>
     </w:p>
     <w:p>
@@ -698,17 +623,7 @@
       </w:r>
       <w:r>
         <w:tab/>
-      </w:r>
-      <w:proofErr w:type="spellStart"/>
-      <w:r>
-        <w:t>Boyscout</w:t>
-      </w:r>
-      <w:proofErr w:type="spellEnd"/>
-      <w:r>
-        <w:t>, Troop 764</w:t>
-      </w:r>
-      <w:r>
-        <w:t xml:space="preserve"> – Eagle Scout rank</w:t>
+        <w:t>Boyscout, Troop 764 – Eagle Scout rank</w:t>
       </w:r>
     </w:p>
     <w:sectPr>

</xml_diff>